<commit_message>
add new visual and sprint 1
add visual desktop
add modified planning sprint 1
</commit_message>
<xml_diff>
--- a/planning sprint 1.docx
+++ b/planning sprint 1.docx
@@ -32,69 +32,27 @@
         <w:rPr>
           <w:sz w:val="32"/>
         </w:rPr>
-        <w:t xml:space="preserve">Titolo: Come gestore del servizio voglio migliorare l’interfaccia utente per integrare nuove funzionalità emerse durante un </w:t>
-      </w:r>
-      <w:proofErr w:type="spellStart"/>
-      <w:r>
-        <w:rPr>
-          <w:sz w:val="32"/>
-        </w:rPr>
-        <w:t>daily</w:t>
-      </w:r>
-      <w:proofErr w:type="spellEnd"/>
-      <w:r>
-        <w:rPr>
-          <w:sz w:val="32"/>
-        </w:rPr>
-        <w:t xml:space="preserve"> meeting </w:t>
-      </w:r>
-    </w:p>
-    <w:p>
-      <w:pPr>
-        <w:rPr>
-          <w:sz w:val="32"/>
-        </w:rPr>
-      </w:pPr>
-    </w:p>
-    <w:p>
-      <w:pPr>
-        <w:rPr>
-          <w:sz w:val="32"/>
-        </w:rPr>
-      </w:pPr>
-      <w:r>
-        <w:rPr>
-          <w:sz w:val="32"/>
-        </w:rPr>
-        <w:t xml:space="preserve">Descrizione: il nuovo </w:t>
-      </w:r>
-      <w:proofErr w:type="spellStart"/>
-      <w:r>
-        <w:rPr>
-          <w:sz w:val="32"/>
-        </w:rPr>
-        <w:t>Wireframe</w:t>
-      </w:r>
-      <w:proofErr w:type="spellEnd"/>
-      <w:r>
-        <w:rPr>
-          <w:sz w:val="32"/>
-        </w:rPr>
-        <w:t xml:space="preserve"> corredato dal Visual implementa la funzionalità di filtro nella sezione eventi sulla </w:t>
-      </w:r>
-      <w:proofErr w:type="spellStart"/>
-      <w:r>
-        <w:rPr>
-          <w:sz w:val="32"/>
-        </w:rPr>
-        <w:t>HomePage</w:t>
-      </w:r>
-      <w:proofErr w:type="spellEnd"/>
-      <w:r>
-        <w:rPr>
-          <w:sz w:val="32"/>
-        </w:rPr>
-        <w:t>,</w:t>
+        <w:t xml:space="preserve">Titolo: Come gestore del servizio voglio migliorare l’interfaccia utente per integrare nuove funzionalità emerse durante un daily meeting </w:t>
+      </w:r>
+    </w:p>
+    <w:p>
+      <w:pPr>
+        <w:rPr>
+          <w:sz w:val="32"/>
+        </w:rPr>
+      </w:pPr>
+    </w:p>
+    <w:p>
+      <w:pPr>
+        <w:rPr>
+          <w:sz w:val="32"/>
+        </w:rPr>
+      </w:pPr>
+      <w:r>
+        <w:rPr>
+          <w:sz w:val="32"/>
+        </w:rPr>
+        <w:t>Descrizione: il nuovo Wireframe corredato dal Visual implementa la funzionalità di filtro nella sezione eventi sulla HomePage,</w:t>
       </w:r>
       <w:r>
         <w:rPr>
@@ -229,81 +187,92 @@
         <w:rPr>
           <w:sz w:val="32"/>
         </w:rPr>
-        <w:t xml:space="preserve">disponibili, preme il tasto di </w:t>
-      </w:r>
-      <w:proofErr w:type="spellStart"/>
-      <w:r>
-        <w:rPr>
-          <w:sz w:val="32"/>
-        </w:rPr>
-        <w:t>Submit</w:t>
-      </w:r>
-      <w:proofErr w:type="spellEnd"/>
-      <w:r>
-        <w:rPr>
-          <w:sz w:val="32"/>
-        </w:rPr>
-        <w:t xml:space="preserve"> e </w:t>
-      </w:r>
-      <w:r>
-        <w:rPr>
-          <w:sz w:val="32"/>
-        </w:rPr>
-        <w:t>successivamente</w:t>
-      </w:r>
-      <w:r>
-        <w:rPr>
-          <w:sz w:val="32"/>
-        </w:rPr>
-        <w:t xml:space="preserve"> visu</w:t>
-      </w:r>
-      <w:r>
-        <w:rPr>
-          <w:sz w:val="32"/>
-        </w:rPr>
-        <w:t>alizzerà la home con gli eventi in ordine cronologico</w:t>
-      </w:r>
-    </w:p>
-    <w:p>
-      <w:pPr>
-        <w:rPr>
-          <w:sz w:val="32"/>
-        </w:rPr>
-      </w:pPr>
-    </w:p>
-    <w:p>
-      <w:pPr>
-        <w:rPr>
-          <w:sz w:val="32"/>
-        </w:rPr>
-      </w:pPr>
+        <w:t>disponibili, preme il tasto di Submit</w:t>
+      </w:r>
       <w:r>
         <w:rPr>
           <w:sz w:val="32"/>
         </w:rPr>
         <w:t xml:space="preserve"> </w:t>
-      </w:r>
-      <w:r>
-        <w:rPr>
-          <w:sz w:val="32"/>
-        </w:rPr>
-        <w:t xml:space="preserve">Punti: </w:t>
-      </w:r>
-      <w:r>
-        <w:rPr>
-          <w:sz w:val="32"/>
-        </w:rPr>
-        <w:t>2</w:t>
       </w:r>
       <w:bookmarkStart w:id="0" w:name="_GoBack"/>
       <w:bookmarkEnd w:id="0"/>
     </w:p>
     <w:p>
       <w:pPr>
-        <w:rPr>
-          <w:sz w:val="32"/>
-        </w:rPr>
-      </w:pPr>
+        <w:ind w:left="708"/>
+        <w:rPr>
+          <w:sz w:val="32"/>
+        </w:rPr>
+      </w:pPr>
+      <w:r>
+        <w:rPr>
+          <w:sz w:val="32"/>
+        </w:rPr>
+        <w:t>//</w:t>
+      </w:r>
+      <w:r>
+        <w:rPr>
+          <w:sz w:val="32"/>
+        </w:rPr>
+        <w:t>successivamente</w:t>
+      </w:r>
+      <w:r>
+        <w:rPr>
+          <w:sz w:val="32"/>
+        </w:rPr>
+        <w:t xml:space="preserve"> visu</w:t>
+      </w:r>
+      <w:r>
+        <w:rPr>
+          <w:sz w:val="32"/>
+        </w:rPr>
+        <w:t xml:space="preserve">alizzerà la home con gli eventi in ordine </w:t>
+      </w:r>
+      <w:r>
+        <w:rPr>
+          <w:sz w:val="32"/>
+        </w:rPr>
+        <w:t xml:space="preserve">   </w:t>
+      </w:r>
+      <w:r>
+        <w:rPr>
+          <w:sz w:val="32"/>
+        </w:rPr>
+        <w:t>cronologico</w:t>
+      </w:r>
+    </w:p>
+    <w:p>
+      <w:pPr>
+        <w:rPr>
+          <w:sz w:val="32"/>
+        </w:rPr>
+      </w:pPr>
+    </w:p>
+    <w:p>
+      <w:pPr>
+        <w:rPr>
+          <w:sz w:val="32"/>
+        </w:rPr>
+      </w:pPr>
+      <w:r>
+        <w:rPr>
+          <w:sz w:val="32"/>
+        </w:rPr>
+        <w:t xml:space="preserve"> </w:t>
+      </w:r>
+      <w:r>
+        <w:rPr>
+          <w:sz w:val="32"/>
+        </w:rPr>
+        <w:t xml:space="preserve">Punti: </w:t>
+      </w:r>
+      <w:r>
+        <w:rPr>
+          <w:sz w:val="32"/>
+        </w:rPr>
+        <w:t>2</w:t>
+      </w:r>
     </w:p>
     <w:p>
       <w:pPr>
@@ -768,29 +737,7 @@
           <w:szCs w:val="18"/>
           <w:lang w:eastAsia="it-IT"/>
         </w:rPr>
-        <w:t xml:space="preserve">  Un testo che descrive cosa sarà mostrato </w:t>
-      </w:r>
-      <w:proofErr w:type="gramStart"/>
-      <w:r>
-        <w:rPr>
-          <w:rFonts w:ascii="Menlo" w:eastAsia="Times New Roman" w:hAnsi="Menlo" w:cs="Menlo"/>
-          <w:color w:val="BBBBBB"/>
-          <w:sz w:val="18"/>
-          <w:szCs w:val="18"/>
-          <w:lang w:eastAsia="it-IT"/>
-        </w:rPr>
-        <w:t>nella demo</w:t>
-      </w:r>
-      <w:proofErr w:type="gramEnd"/>
-      <w:r>
-        <w:rPr>
-          <w:rFonts w:ascii="Menlo" w:eastAsia="Times New Roman" w:hAnsi="Menlo" w:cs="Menlo"/>
-          <w:color w:val="BBBBBB"/>
-          <w:sz w:val="18"/>
-          <w:szCs w:val="18"/>
-          <w:lang w:eastAsia="it-IT"/>
-        </w:rPr>
-        <w:t>. In pratica quali sono le condizioni per cui la storia ha avuto successo.</w:t>
+        <w:t xml:space="preserve">  Un testo che descrive cosa sarà mostrato nella demo. In pratica quali sono le condizioni per cui la storia ha avuto successo.</w:t>
       </w:r>
     </w:p>
     <w:p>
@@ -862,29 +809,7 @@
           <w:szCs w:val="18"/>
           <w:lang w:eastAsia="it-IT"/>
         </w:rPr>
-        <w:t xml:space="preserve">  Quanto è "grossa" la storia. Potete usare potenze di due (1,2,4,8) o </w:t>
-      </w:r>
-      <w:proofErr w:type="spellStart"/>
-      <w:r>
-        <w:rPr>
-          <w:rFonts w:ascii="Menlo" w:eastAsia="Times New Roman" w:hAnsi="Menlo" w:cs="Menlo"/>
-          <w:color w:val="BBBBBB"/>
-          <w:sz w:val="18"/>
-          <w:szCs w:val="18"/>
-          <w:lang w:eastAsia="it-IT"/>
-        </w:rPr>
-        <w:t>fibonacci</w:t>
-      </w:r>
-      <w:proofErr w:type="spellEnd"/>
-      <w:r>
-        <w:rPr>
-          <w:rFonts w:ascii="Menlo" w:eastAsia="Times New Roman" w:hAnsi="Menlo" w:cs="Menlo"/>
-          <w:color w:val="BBBBBB"/>
-          <w:sz w:val="18"/>
-          <w:szCs w:val="18"/>
-          <w:lang w:eastAsia="it-IT"/>
-        </w:rPr>
-        <w:t xml:space="preserve"> (1,2,3,5); nell'indecisione scegliete la prima.</w:t>
+        <w:t xml:space="preserve">  Quanto è "grossa" la storia. Potete usare potenze di due (1,2,4,8) o fibonacci (1,2,3,5); nell'indecisione scegliete la prima.</w:t>
       </w:r>
     </w:p>
     <w:p>
@@ -920,29 +845,7 @@
           <w:szCs w:val="18"/>
           <w:lang w:eastAsia="it-IT"/>
         </w:rPr>
-        <w:t xml:space="preserve">Il planning può essere fatto su file o su carta. In entrambi i casi caricate il risultato sul vostro progetto </w:t>
-      </w:r>
-      <w:proofErr w:type="spellStart"/>
-      <w:r>
-        <w:rPr>
-          <w:rFonts w:ascii="Menlo" w:eastAsia="Times New Roman" w:hAnsi="Menlo" w:cs="Menlo"/>
-          <w:color w:val="BBBBBB"/>
-          <w:sz w:val="18"/>
-          <w:szCs w:val="18"/>
-          <w:lang w:eastAsia="it-IT"/>
-        </w:rPr>
-        <w:t>GitHub</w:t>
-      </w:r>
-      <w:proofErr w:type="spellEnd"/>
-      <w:r>
-        <w:rPr>
-          <w:rFonts w:ascii="Menlo" w:eastAsia="Times New Roman" w:hAnsi="Menlo" w:cs="Menlo"/>
-          <w:color w:val="BBBBBB"/>
-          <w:sz w:val="18"/>
-          <w:szCs w:val="18"/>
-          <w:lang w:eastAsia="it-IT"/>
-        </w:rPr>
-        <w:t xml:space="preserve"> (nel caso l'abbiate fatto su carta, caricate una o più foto).</w:t>
+        <w:t>Il planning può essere fatto su file o su carta. In entrambi i casi caricate il risultato sul vostro progetto GitHub (nel caso l'abbiate fatto su carta, caricate una o più foto).</w:t>
       </w:r>
     </w:p>
     <w:p>
@@ -1001,29 +904,7 @@
           <w:szCs w:val="18"/>
           <w:lang w:eastAsia="it-IT"/>
         </w:rPr>
-        <w:t xml:space="preserve">Sono dimostrate tutte e solo le storie del planning. </w:t>
-      </w:r>
-      <w:proofErr w:type="gramStart"/>
-      <w:r>
-        <w:rPr>
-          <w:rFonts w:ascii="Menlo" w:eastAsia="Times New Roman" w:hAnsi="Menlo" w:cs="Menlo"/>
-          <w:color w:val="BBBBBB"/>
-          <w:sz w:val="18"/>
-          <w:szCs w:val="18"/>
-          <w:lang w:eastAsia="it-IT"/>
-        </w:rPr>
-        <w:t>La demo</w:t>
-      </w:r>
-      <w:proofErr w:type="gramEnd"/>
-      <w:r>
-        <w:rPr>
-          <w:rFonts w:ascii="Menlo" w:eastAsia="Times New Roman" w:hAnsi="Menlo" w:cs="Menlo"/>
-          <w:color w:val="BBBBBB"/>
-          <w:sz w:val="18"/>
-          <w:szCs w:val="18"/>
-          <w:lang w:eastAsia="it-IT"/>
-        </w:rPr>
-        <w:t xml:space="preserve"> è una cosa meccanica: si prende ogni storia, si legge il titolo e la dimostrazione, si vede se il funzionamento reale corrisponde.</w:t>
+        <w:t>Sono dimostrate tutte e solo le storie del planning. La demo è una cosa meccanica: si prende ogni storia, si legge il titolo e la dimostrazione, si vede se il funzionamento reale corrisponde.</w:t>
       </w:r>
     </w:p>
     <w:p/>

</xml_diff>